<commit_message>
rev.3 add firmware version by 3 bytes
</commit_message>
<xml_diff>
--- a/KAR MCU Communication Specification.docx
+++ b/KAR MCU Communication Specification.docx
@@ -39,8 +39,8 @@
       <w:tblGrid>
         <w:gridCol w:w="868"/>
         <w:gridCol w:w="868"/>
-        <w:gridCol w:w="869"/>
-        <w:gridCol w:w="869"/>
+        <w:gridCol w:w="3617"/>
+        <w:gridCol w:w="3119"/>
       </w:tblGrid>
       <w:tr>
         <w:trPr>
@@ -62,6 +62,13 @@
                 <w:rFonts w:hint="eastAsia"/>
                 <w:highlight w:val="darkGray"/>
               </w:rPr>
+              <w:t>协议</w:t>
+            </w:r>
+            <w:r>
+              <w:rPr>
+                <w:rFonts w:hint="eastAsia"/>
+                <w:highlight w:val="darkGray"/>
+              </w:rPr>
               <w:t>版本</w:t>
             </w:r>
           </w:p>
@@ -88,7 +95,7 @@
         </w:tc>
         <w:tc>
           <w:tcPr>
-            <w:tcW w:w="869" w:type="dxa"/>
+            <w:tcW w:w="3617" w:type="dxa"/>
             <w:shd w:val="clear" w:color="auto" w:fill="808080" w:themeFill="background1" w:themeFillShade="80"/>
           </w:tcPr>
           <w:p>
@@ -109,7 +116,7 @@
         </w:tc>
         <w:tc>
           <w:tcPr>
-            <w:tcW w:w="869" w:type="dxa"/>
+            <w:tcW w:w="3119" w:type="dxa"/>
             <w:shd w:val="clear" w:color="auto" w:fill="808080" w:themeFill="background1" w:themeFillShade="80"/>
           </w:tcPr>
           <w:p>
@@ -136,8 +143,57 @@
               <w:rPr>
                 <w:rFonts w:hint="eastAsia"/>
               </w:rPr>
-              <w:t>V1.</w:t>
-            </w:r>
+              <w:t>3</w:t>
+            </w:r>
+          </w:p>
+        </w:tc>
+        <w:tc>
+          <w:tcPr>
+            <w:tcW w:w="868" w:type="dxa"/>
+          </w:tcPr>
+          <w:p>
+            <w:r>
+              <w:rPr>
+                <w:rFonts w:hint="eastAsia"/>
+              </w:rPr>
+              <w:t>吕士杰</w:t>
+            </w:r>
+          </w:p>
+        </w:tc>
+        <w:tc>
+          <w:tcPr>
+            <w:tcW w:w="3617" w:type="dxa"/>
+          </w:tcPr>
+          <w:p>
+            <w:r>
+              <w:rPr>
+                <w:rFonts w:hint="eastAsia"/>
+              </w:rPr>
+              <w:t>增加固件三位版本号</w:t>
+            </w:r>
+          </w:p>
+        </w:tc>
+        <w:tc>
+          <w:tcPr>
+            <w:tcW w:w="3119" w:type="dxa"/>
+          </w:tcPr>
+          <w:p/>
+        </w:tc>
+      </w:tr>
+      <w:tr>
+        <w:trPr>
+          <w:trHeight w:val="318"/>
+        </w:trPr>
+        <w:tc>
+          <w:tcPr>
+            <w:tcW w:w="868" w:type="dxa"/>
+          </w:tcPr>
+          <w:p>
+            <w:pPr>
+              <w:rPr>
+                <w:rFonts w:hint="eastAsia"/>
+              </w:rPr>
+            </w:pPr>
             <w:r>
               <w:rPr>
                 <w:rFonts w:hint="eastAsia"/>
@@ -154,13 +210,13 @@
         </w:tc>
         <w:tc>
           <w:tcPr>
-            <w:tcW w:w="869" w:type="dxa"/>
+            <w:tcW w:w="3617" w:type="dxa"/>
           </w:tcPr>
           <w:p/>
         </w:tc>
         <w:tc>
           <w:tcPr>
-            <w:tcW w:w="869" w:type="dxa"/>
+            <w:tcW w:w="3119" w:type="dxa"/>
           </w:tcPr>
           <w:p/>
         </w:tc>
@@ -1918,6 +1974,8 @@
         <w:gridCol w:w="1335"/>
         <w:gridCol w:w="1337"/>
         <w:gridCol w:w="1337"/>
+        <w:gridCol w:w="1337"/>
+        <w:gridCol w:w="1337"/>
       </w:tblGrid>
       <w:tr>
         <w:trPr>
@@ -1940,7 +1998,6 @@
                 <w:rFonts w:hint="eastAsia"/>
                 <w:b/>
               </w:rPr>
-              <w:lastRenderedPageBreak/>
               <w:t>帧头</w:t>
             </w:r>
           </w:p>
@@ -2047,6 +2104,71 @@
                 <w:b/>
               </w:rPr>
               <w:t>固件版本</w:t>
+            </w:r>
+            <w:r>
+              <w:rPr>
+                <w:rFonts w:hint="eastAsia"/>
+                <w:b/>
+              </w:rPr>
+              <w:t>1</w:t>
+            </w:r>
+          </w:p>
+        </w:tc>
+        <w:tc>
+          <w:tcPr>
+            <w:tcW w:w="1337" w:type="dxa"/>
+            <w:shd w:val="clear" w:color="auto" w:fill="808080" w:themeFill="background1" w:themeFillShade="80"/>
+          </w:tcPr>
+          <w:p>
+            <w:pPr>
+              <w:jc w:val="center"/>
+              <w:rPr>
+                <w:rFonts w:hint="eastAsia"/>
+                <w:b/>
+              </w:rPr>
+            </w:pPr>
+            <w:r>
+              <w:rPr>
+                <w:rFonts w:hint="eastAsia"/>
+                <w:b/>
+              </w:rPr>
+              <w:t>固件版本</w:t>
+            </w:r>
+            <w:r>
+              <w:rPr>
+                <w:rFonts w:hint="eastAsia"/>
+                <w:b/>
+              </w:rPr>
+              <w:t>2</w:t>
+            </w:r>
+          </w:p>
+        </w:tc>
+        <w:tc>
+          <w:tcPr>
+            <w:tcW w:w="1337" w:type="dxa"/>
+            <w:shd w:val="clear" w:color="auto" w:fill="808080" w:themeFill="background1" w:themeFillShade="80"/>
+          </w:tcPr>
+          <w:p>
+            <w:pPr>
+              <w:jc w:val="center"/>
+              <w:rPr>
+                <w:rFonts w:hint="eastAsia"/>
+                <w:b/>
+              </w:rPr>
+            </w:pPr>
+            <w:r>
+              <w:rPr>
+                <w:rFonts w:hint="eastAsia"/>
+                <w:b/>
+              </w:rPr>
+              <w:t>固件版本</w:t>
+            </w:r>
+            <w:r>
+              <w:rPr>
+                <w:rFonts w:hint="eastAsia"/>
+                <w:b/>
+              </w:rPr>
+              <w:t>3</w:t>
             </w:r>
           </w:p>
         </w:tc>
@@ -2167,7 +2289,7 @@
               <w:rPr>
                 <w:rFonts w:hint="eastAsia"/>
               </w:rPr>
-              <w:t>0x00+1</w:t>
+              <w:t>0x00</w:t>
             </w:r>
           </w:p>
         </w:tc>
@@ -2183,7 +2305,42 @@
               <w:rPr>
                 <w:rFonts w:hint="eastAsia"/>
               </w:rPr>
-              <w:t>0x00+1</w:t>
+              <w:t>0x</w:t>
+            </w:r>
+            <w:r>
+              <w:t>00</w:t>
+            </w:r>
+          </w:p>
+        </w:tc>
+        <w:tc>
+          <w:tcPr>
+            <w:tcW w:w="1337" w:type="dxa"/>
+          </w:tcPr>
+          <w:p>
+            <w:pPr>
+              <w:jc w:val="center"/>
+            </w:pPr>
+            <w:r>
+              <w:rPr>
+                <w:rFonts w:hint="eastAsia"/>
+              </w:rPr>
+              <w:t>0x00</w:t>
+            </w:r>
+          </w:p>
+        </w:tc>
+        <w:tc>
+          <w:tcPr>
+            <w:tcW w:w="1337" w:type="dxa"/>
+          </w:tcPr>
+          <w:p>
+            <w:pPr>
+              <w:jc w:val="center"/>
+            </w:pPr>
+            <w:r>
+              <w:rPr>
+                <w:rFonts w:hint="eastAsia"/>
+              </w:rPr>
+              <w:t>0x00</w:t>
             </w:r>
           </w:p>
         </w:tc>
@@ -2210,7 +2367,60 @@
       </w:tr>
     </w:tbl>
     <w:p/>
-    <w:p/>
+    <w:p>
+      <w:pPr>
+        <w:rPr>
+          <w:rFonts w:hint="eastAsia"/>
+        </w:rPr>
+      </w:pPr>
+      <w:r>
+        <w:rPr>
+          <w:rFonts w:hint="eastAsia"/>
+        </w:rPr>
+        <w:t>如协议版本</w:t>
+      </w:r>
+      <w:r>
+        <w:rPr>
+          <w:rFonts w:hint="eastAsia"/>
+        </w:rPr>
+        <w:t>3</w:t>
+      </w:r>
+      <w:r>
+        <w:rPr>
+          <w:rFonts w:hint="eastAsia"/>
+        </w:rPr>
+        <w:t>，固件</w:t>
+      </w:r>
+      <w:r>
+        <w:rPr>
+          <w:rFonts w:hint="eastAsia"/>
+        </w:rPr>
+        <w:t>2.6.10</w:t>
+      </w:r>
+      <w:r>
+        <w:rPr>
+          <w:rFonts w:hint="eastAsia"/>
+        </w:rPr>
+        <w:t>，则：</w:t>
+      </w:r>
+      <w:r>
+        <w:rPr>
+          <w:rFonts w:hint="eastAsia"/>
+        </w:rPr>
+        <w:t>0x01,0x03,0x</w:t>
+      </w:r>
+      <w:r>
+        <w:t>02,0x06,</w:t>
+      </w:r>
+      <w:r>
+        <w:rPr>
+          <w:color w:val="FF0000"/>
+        </w:rPr>
+        <w:t>0x10</w:t>
+      </w:r>
+      <w:bookmarkStart w:id="2" w:name="_GoBack"/>
+      <w:bookmarkEnd w:id="2"/>
+    </w:p>
     <w:p/>
     <w:p>
       <w:r>
@@ -2628,8 +2838,8 @@
             <w:pPr>
               <w:jc w:val="center"/>
             </w:pPr>
-            <w:bookmarkStart w:id="2" w:name="OLE_LINK1"/>
-            <w:bookmarkStart w:id="3" w:name="OLE_LINK2"/>
+            <w:bookmarkStart w:id="3" w:name="OLE_LINK1"/>
+            <w:bookmarkStart w:id="4" w:name="OLE_LINK2"/>
             <w:r>
               <w:rPr>
                 <w:rFonts w:hint="eastAsia"/>
@@ -2846,8 +3056,8 @@
           </w:p>
         </w:tc>
       </w:tr>
-      <w:bookmarkEnd w:id="2"/>
       <w:bookmarkEnd w:id="3"/>
+      <w:bookmarkEnd w:id="4"/>
     </w:tbl>
     <w:p/>
     <w:p>
@@ -3683,16 +3893,16 @@
             <w:pPr>
               <w:jc w:val="center"/>
             </w:pPr>
-            <w:bookmarkStart w:id="4" w:name="OLE_LINK3"/>
-            <w:bookmarkStart w:id="5" w:name="OLE_LINK4"/>
+            <w:bookmarkStart w:id="5" w:name="OLE_LINK3"/>
+            <w:bookmarkStart w:id="6" w:name="OLE_LINK4"/>
             <w:r>
               <w:rPr>
                 <w:rFonts w:hint="eastAsia"/>
               </w:rPr>
               <w:t>序列</w:t>
             </w:r>
-            <w:bookmarkEnd w:id="4"/>
             <w:bookmarkEnd w:id="5"/>
+            <w:bookmarkEnd w:id="6"/>
           </w:p>
         </w:tc>
         <w:tc>
@@ -4645,6 +4855,7 @@
         <w:rPr>
           <w:rFonts w:hint="eastAsia"/>
         </w:rPr>
+        <w:lastRenderedPageBreak/>
         <w:t xml:space="preserve">2. </w:t>
       </w:r>
       <w:r>
@@ -4667,7 +4878,6 @@
         <w:rPr>
           <w:rFonts w:hint="eastAsia"/>
         </w:rPr>
-        <w:lastRenderedPageBreak/>
         <w:t xml:space="preserve">0xff 0x01 0x05 0x06 </w:t>
       </w:r>
       <w:r>
@@ -4833,8 +5043,8 @@
       </w:r>
     </w:p>
     <w:p>
-      <w:bookmarkStart w:id="6" w:name="OLE_LINK5"/>
-      <w:bookmarkStart w:id="7" w:name="OLE_LINK6"/>
+      <w:bookmarkStart w:id="7" w:name="OLE_LINK5"/>
+      <w:bookmarkStart w:id="8" w:name="OLE_LINK6"/>
       <w:r>
         <w:rPr>
           <w:rFonts w:hint="eastAsia"/>
@@ -5154,8 +5364,8 @@
           </w:p>
         </w:tc>
       </w:tr>
-      <w:bookmarkEnd w:id="6"/>
       <w:bookmarkEnd w:id="7"/>
+      <w:bookmarkEnd w:id="8"/>
     </w:tbl>
     <w:p/>
     <w:p>
@@ -6473,16 +6683,16 @@
             <w:pPr>
               <w:jc w:val="center"/>
             </w:pPr>
-            <w:bookmarkStart w:id="8" w:name="OLE_LINK9"/>
-            <w:bookmarkStart w:id="9" w:name="OLE_LINK10"/>
+            <w:bookmarkStart w:id="9" w:name="OLE_LINK9"/>
+            <w:bookmarkStart w:id="10" w:name="OLE_LINK10"/>
             <w:r>
               <w:rPr>
                 <w:rFonts w:hint="eastAsia"/>
               </w:rPr>
               <w:t>NULL</w:t>
             </w:r>
-            <w:bookmarkEnd w:id="8"/>
             <w:bookmarkEnd w:id="9"/>
+            <w:bookmarkEnd w:id="10"/>
           </w:p>
         </w:tc>
         <w:tc>
@@ -8150,8 +8360,8 @@
     </w:tbl>
     <w:p/>
     <w:p>
-      <w:bookmarkStart w:id="10" w:name="OLE_LINK7"/>
-      <w:bookmarkStart w:id="11" w:name="OLE_LINK8"/>
+      <w:bookmarkStart w:id="11" w:name="OLE_LINK7"/>
+      <w:bookmarkStart w:id="12" w:name="OLE_LINK8"/>
       <w:r>
         <w:rPr>
           <w:rFonts w:hint="eastAsia"/>
@@ -8250,6 +8460,7 @@
               <w:rPr>
                 <w:rFonts w:hint="eastAsia"/>
               </w:rPr>
+              <w:lastRenderedPageBreak/>
               <w:t>帧头</w:t>
             </w:r>
           </w:p>
@@ -8487,7 +8698,6 @@
               <w:jc w:val="center"/>
             </w:pPr>
             <w:r>
-              <w:lastRenderedPageBreak/>
               <w:t>0x0</w:t>
             </w:r>
             <w:r>
@@ -8556,7 +8766,6 @@
               <w:rPr>
                 <w:rFonts w:hint="eastAsia"/>
               </w:rPr>
-              <w:lastRenderedPageBreak/>
               <w:t>电量</w:t>
             </w:r>
           </w:p>
@@ -8586,7 +8795,6 @@
               <w:rPr>
                 <w:rFonts w:hint="eastAsia"/>
               </w:rPr>
-              <w:lastRenderedPageBreak/>
               <w:t>XOR</w:t>
             </w:r>
           </w:p>
@@ -8608,8 +8816,8 @@
           </w:p>
         </w:tc>
       </w:tr>
-      <w:bookmarkEnd w:id="10"/>
       <w:bookmarkEnd w:id="11"/>
+      <w:bookmarkEnd w:id="12"/>
     </w:tbl>
     <w:p/>
     <w:p>
@@ -9608,13 +9816,7 @@
       </w:tr>
     </w:tbl>
     <w:p/>
-    <w:p>
-      <w:pPr>
-        <w:rPr>
-          <w:rFonts w:hint="eastAsia"/>
-        </w:rPr>
-      </w:pPr>
-    </w:p>
+    <w:p/>
     <w:p/>
     <w:p>
       <w:pPr>
@@ -9875,9 +10077,6 @@
           <w:p>
             <w:pPr>
               <w:jc w:val="center"/>
-              <w:rPr>
-                <w:rFonts w:hint="eastAsia"/>
-              </w:rPr>
             </w:pPr>
             <w:r>
               <w:rPr>
@@ -9997,9 +10196,6 @@
           <w:p>
             <w:pPr>
               <w:jc w:val="center"/>
-              <w:rPr>
-                <w:rFonts w:hint="eastAsia"/>
-              </w:rPr>
             </w:pPr>
             <w:r>
               <w:rPr>
@@ -10497,9 +10693,6 @@
           <w:p>
             <w:pPr>
               <w:jc w:val="center"/>
-              <w:rPr>
-                <w:rFonts w:hint="eastAsia"/>
-              </w:rPr>
             </w:pPr>
             <w:r>
               <w:rPr>
@@ -10639,15 +10832,7 @@
               <w:rPr>
                 <w:rFonts w:hint="eastAsia"/>
               </w:rPr>
-              <w:t>0xF</w:t>
-            </w:r>
-            <w:bookmarkStart w:id="12" w:name="_GoBack"/>
-            <w:bookmarkEnd w:id="12"/>
-            <w:r>
-              <w:rPr>
-                <w:rFonts w:hint="eastAsia"/>
-              </w:rPr>
-              <w:t>2</w:t>
+              <w:t>0xF2</w:t>
             </w:r>
           </w:p>
         </w:tc>
@@ -10658,9 +10843,6 @@
           <w:p>
             <w:pPr>
               <w:jc w:val="center"/>
-              <w:rPr>
-                <w:rFonts w:hint="eastAsia"/>
-              </w:rPr>
             </w:pPr>
           </w:p>
         </w:tc>
@@ -11521,11 +11703,6 @@
             </w:r>
           </w:p>
           <w:p>
-            <w:pPr>
-              <w:rPr>
-                <w:rFonts w:hint="eastAsia"/>
-              </w:rPr>
-            </w:pPr>
             <w:r>
               <w:rPr>
                 <w:rFonts w:hint="eastAsia"/>
@@ -11594,7 +11771,6 @@
     <w:p>
       <w:pPr>
         <w:rPr>
-          <w:rFonts w:hint="eastAsia"/>
           <w:b/>
         </w:rPr>
       </w:pPr>

</xml_diff>

<commit_message>
2.6.10 enable get deep sleep mode with gpioa on
</commit_message>
<xml_diff>
--- a/KAR MCU Communication Specification.docx
+++ b/KAR MCU Communication Specification.docx
@@ -2730,6 +2730,28 @@
               <w:t>重启核心板</w:t>
             </w:r>
           </w:p>
+          <w:p>
+            <w:pPr>
+              <w:jc w:val="center"/>
+              <w:rPr>
+                <w:rFonts w:hint="eastAsia"/>
+              </w:rPr>
+            </w:pPr>
+            <w:r>
+              <w:rPr>
+                <w:rFonts w:hint="eastAsia"/>
+              </w:rPr>
+              <w:t>0x04MCU</w:t>
+            </w:r>
+            <w:r>
+              <w:rPr>
+                <w:rFonts w:hint="eastAsia"/>
+              </w:rPr>
+              <w:t>有新版本</w:t>
+            </w:r>
+            <w:bookmarkStart w:id="2" w:name="_GoBack"/>
+            <w:bookmarkEnd w:id="2"/>
+          </w:p>
         </w:tc>
         <w:tc>
           <w:tcPr>
@@ -2824,8 +2846,8 @@
             <w:pPr>
               <w:jc w:val="center"/>
             </w:pPr>
-            <w:bookmarkStart w:id="2" w:name="OLE_LINK1"/>
-            <w:bookmarkStart w:id="3" w:name="OLE_LINK2"/>
+            <w:bookmarkStart w:id="3" w:name="OLE_LINK1"/>
+            <w:bookmarkStart w:id="4" w:name="OLE_LINK2"/>
             <w:r>
               <w:rPr>
                 <w:rFonts w:hint="eastAsia"/>
@@ -3042,8 +3064,8 @@
           </w:p>
         </w:tc>
       </w:tr>
-      <w:bookmarkEnd w:id="2"/>
       <w:bookmarkEnd w:id="3"/>
+      <w:bookmarkEnd w:id="4"/>
     </w:tbl>
     <w:p/>
     <w:p>
@@ -3879,16 +3901,16 @@
             <w:pPr>
               <w:jc w:val="center"/>
             </w:pPr>
-            <w:bookmarkStart w:id="4" w:name="OLE_LINK3"/>
-            <w:bookmarkStart w:id="5" w:name="OLE_LINK4"/>
+            <w:bookmarkStart w:id="5" w:name="OLE_LINK3"/>
+            <w:bookmarkStart w:id="6" w:name="OLE_LINK4"/>
             <w:r>
               <w:rPr>
                 <w:rFonts w:hint="eastAsia"/>
               </w:rPr>
               <w:t>序列</w:t>
             </w:r>
-            <w:bookmarkEnd w:id="4"/>
             <w:bookmarkEnd w:id="5"/>
+            <w:bookmarkEnd w:id="6"/>
           </w:p>
         </w:tc>
         <w:tc>
@@ -4841,7 +4863,6 @@
         <w:rPr>
           <w:rFonts w:hint="eastAsia"/>
         </w:rPr>
-        <w:lastRenderedPageBreak/>
         <w:t xml:space="preserve">2. </w:t>
       </w:r>
       <w:r>
@@ -5029,8 +5050,8 @@
       </w:r>
     </w:p>
     <w:p>
-      <w:bookmarkStart w:id="6" w:name="OLE_LINK5"/>
-      <w:bookmarkStart w:id="7" w:name="OLE_LINK6"/>
+      <w:bookmarkStart w:id="7" w:name="OLE_LINK5"/>
+      <w:bookmarkStart w:id="8" w:name="OLE_LINK6"/>
       <w:r>
         <w:rPr>
           <w:rFonts w:hint="eastAsia"/>
@@ -5350,8 +5371,8 @@
           </w:p>
         </w:tc>
       </w:tr>
-      <w:bookmarkEnd w:id="6"/>
       <w:bookmarkEnd w:id="7"/>
+      <w:bookmarkEnd w:id="8"/>
     </w:tbl>
     <w:p/>
     <w:p>
@@ -6669,16 +6690,16 @@
             <w:pPr>
               <w:jc w:val="center"/>
             </w:pPr>
-            <w:bookmarkStart w:id="8" w:name="OLE_LINK9"/>
-            <w:bookmarkStart w:id="9" w:name="OLE_LINK10"/>
+            <w:bookmarkStart w:id="9" w:name="OLE_LINK9"/>
+            <w:bookmarkStart w:id="10" w:name="OLE_LINK10"/>
             <w:r>
               <w:rPr>
                 <w:rFonts w:hint="eastAsia"/>
               </w:rPr>
               <w:t>NULL</w:t>
             </w:r>
-            <w:bookmarkEnd w:id="8"/>
             <w:bookmarkEnd w:id="9"/>
+            <w:bookmarkEnd w:id="10"/>
           </w:p>
         </w:tc>
         <w:tc>
@@ -8346,8 +8367,8 @@
     </w:tbl>
     <w:p/>
     <w:p>
-      <w:bookmarkStart w:id="10" w:name="OLE_LINK7"/>
-      <w:bookmarkStart w:id="11" w:name="OLE_LINK8"/>
+      <w:bookmarkStart w:id="11" w:name="OLE_LINK7"/>
+      <w:bookmarkStart w:id="12" w:name="OLE_LINK8"/>
       <w:r>
         <w:rPr>
           <w:rFonts w:hint="eastAsia"/>
@@ -8802,8 +8823,8 @@
           </w:p>
         </w:tc>
       </w:tr>
-      <w:bookmarkEnd w:id="10"/>
       <w:bookmarkEnd w:id="11"/>
+      <w:bookmarkEnd w:id="12"/>
     </w:tbl>
     <w:p/>
     <w:p>
@@ -10985,7 +11006,6 @@
     <w:p>
       <w:pPr>
         <w:rPr>
-          <w:rFonts w:hint="eastAsia"/>
           <w:b/>
         </w:rPr>
       </w:pPr>
@@ -11268,8 +11288,6 @@
               </w:rPr>
               <w:t>1</w:t>
             </w:r>
-            <w:bookmarkStart w:id="12" w:name="_GoBack"/>
-            <w:bookmarkEnd w:id="12"/>
           </w:p>
         </w:tc>
         <w:tc>

</xml_diff>

<commit_message>
Add command to set touch key responding time
</commit_message>
<xml_diff>
--- a/KAR MCU Communication Specification.docx
+++ b/KAR MCU Communication Specification.docx
@@ -1,6 +1,6 @@
 
 <file path=word/document.xml><?xml version="1.0" encoding="utf-8"?>
-<w:document xmlns:wpc="http://schemas.microsoft.com/office/word/2010/wordprocessingCanvas" xmlns:cx="http://schemas.microsoft.com/office/drawing/2014/chartex" xmlns:cx1="http://schemas.microsoft.com/office/drawing/2015/9/8/chartex" xmlns:cx2="http://schemas.microsoft.com/office/drawing/2015/10/21/chartex" xmlns:cx3="http://schemas.microsoft.com/office/drawing/2016/5/9/chartex" xmlns:cx4="http://schemas.microsoft.com/office/drawing/2016/5/10/chartex" xmlns:cx5="http://schemas.microsoft.com/office/drawing/2016/5/11/chartex" xmlns:cx6="http://schemas.microsoft.com/office/drawing/2016/5/12/chartex" xmlns:cx7="http://schemas.microsoft.com/office/drawing/2016/5/13/chartex" xmlns:cx8="http://schemas.microsoft.com/office/drawing/2016/5/14/chartex" xmlns:mc="http://schemas.openxmlformats.org/markup-compatibility/2006" xmlns:aink="http://schemas.microsoft.com/office/drawing/2016/ink" xmlns:am3d="http://schemas.microsoft.com/office/drawing/2017/model3d" xmlns:o="urn:schemas-microsoft-com:office:office" xmlns:r="http://schemas.openxmlformats.org/officeDocument/2006/relationships" xmlns:m="http://schemas.openxmlformats.org/officeDocument/2006/math" xmlns:v="urn:schemas-microsoft-com:vml" xmlns:wp14="http://schemas.microsoft.com/office/word/2010/wordprocessingDrawing" xmlns:wp="http://schemas.openxmlformats.org/drawingml/2006/wordprocessingDrawing" xmlns:w10="urn:schemas-microsoft-com:office:word" xmlns:w="http://schemas.openxmlformats.org/wordprocessingml/2006/main" xmlns:w14="http://schemas.microsoft.com/office/word/2010/wordml" xmlns:w15="http://schemas.microsoft.com/office/word/2012/wordml" xmlns:w16cid="http://schemas.microsoft.com/office/word/2016/wordml/cid" xmlns:w16se="http://schemas.microsoft.com/office/word/2015/wordml/symex" xmlns:wpg="http://schemas.microsoft.com/office/word/2010/wordprocessingGroup" xmlns:wpi="http://schemas.microsoft.com/office/word/2010/wordprocessingInk" xmlns:wne="http://schemas.microsoft.com/office/word/2006/wordml" xmlns:wps="http://schemas.microsoft.com/office/word/2010/wordprocessingShape" mc:Ignorable="w14 w15 w16se w16cid wp14">
+<w:document xmlns:wpc="http://schemas.microsoft.com/office/word/2010/wordprocessingCanvas" xmlns:cx="http://schemas.microsoft.com/office/drawing/2014/chartex" xmlns:cx1="http://schemas.microsoft.com/office/drawing/2015/9/8/chartex" xmlns:mc="http://schemas.openxmlformats.org/markup-compatibility/2006" xmlns:o="urn:schemas-microsoft-com:office:office" xmlns:r="http://schemas.openxmlformats.org/officeDocument/2006/relationships" xmlns:m="http://schemas.openxmlformats.org/officeDocument/2006/math" xmlns:v="urn:schemas-microsoft-com:vml" xmlns:wp14="http://schemas.microsoft.com/office/word/2010/wordprocessingDrawing" xmlns:wp="http://schemas.openxmlformats.org/drawingml/2006/wordprocessingDrawing" xmlns:w10="urn:schemas-microsoft-com:office:word" xmlns:w="http://schemas.openxmlformats.org/wordprocessingml/2006/main" xmlns:w14="http://schemas.microsoft.com/office/word/2010/wordml" xmlns:w15="http://schemas.microsoft.com/office/word/2012/wordml" xmlns:w16se="http://schemas.microsoft.com/office/word/2015/wordml/symex" xmlns:wpg="http://schemas.microsoft.com/office/word/2010/wordprocessingGroup" xmlns:wpi="http://schemas.microsoft.com/office/word/2010/wordprocessingInk" xmlns:wne="http://schemas.microsoft.com/office/word/2006/wordml" xmlns:wps="http://schemas.microsoft.com/office/word/2010/wordprocessingShape" mc:Ignorable="w14 w15 w16se wp14">
   <w:body>
     <w:p>
       <w:pPr>
@@ -1961,19 +1961,19 @@
         <w:tblLook w:val="04A0" w:firstRow="1" w:lastRow="0" w:firstColumn="1" w:lastColumn="0" w:noHBand="0" w:noVBand="1"/>
       </w:tblPr>
       <w:tblGrid>
-        <w:gridCol w:w="1244"/>
-        <w:gridCol w:w="1263"/>
-        <w:gridCol w:w="1263"/>
-        <w:gridCol w:w="1263"/>
-        <w:gridCol w:w="1263"/>
-        <w:gridCol w:w="1263"/>
-        <w:gridCol w:w="1264"/>
-        <w:gridCol w:w="1264"/>
-        <w:gridCol w:w="1223"/>
-        <w:gridCol w:w="1223"/>
-        <w:gridCol w:w="1223"/>
-        <w:gridCol w:w="1244"/>
-        <w:gridCol w:w="1244"/>
+        <w:gridCol w:w="1214"/>
+        <w:gridCol w:w="1239"/>
+        <w:gridCol w:w="1239"/>
+        <w:gridCol w:w="1239"/>
+        <w:gridCol w:w="1239"/>
+        <w:gridCol w:w="1239"/>
+        <w:gridCol w:w="1240"/>
+        <w:gridCol w:w="1240"/>
+        <w:gridCol w:w="1201"/>
+        <w:gridCol w:w="1201"/>
+        <w:gridCol w:w="1201"/>
+        <w:gridCol w:w="1214"/>
+        <w:gridCol w:w="1214"/>
       </w:tblGrid>
       <w:tr>
         <w:trPr>
@@ -2177,7 +2177,6 @@
             <w:pPr>
               <w:jc w:val="center"/>
               <w:rPr>
-                <w:rFonts w:hint="eastAsia"/>
                 <w:b/>
               </w:rPr>
             </w:pPr>
@@ -2219,7 +2218,6 @@
             <w:pPr>
               <w:jc w:val="center"/>
               <w:rPr>
-                <w:rFonts w:hint="eastAsia"/>
                 <w:b/>
               </w:rPr>
             </w:pPr>
@@ -2255,7 +2253,6 @@
             <w:pPr>
               <w:jc w:val="center"/>
               <w:rPr>
-                <w:rFonts w:hint="eastAsia"/>
                 <w:b/>
               </w:rPr>
             </w:pPr>
@@ -2583,8 +2580,6 @@
         </w:rPr>
         <w:t>0x10</w:t>
       </w:r>
-      <w:bookmarkStart w:id="2" w:name="_GoBack"/>
-      <w:bookmarkEnd w:id="2"/>
     </w:p>
     <w:p/>
     <w:p>
@@ -3020,8 +3015,8 @@
             <w:pPr>
               <w:jc w:val="center"/>
             </w:pPr>
-            <w:bookmarkStart w:id="3" w:name="OLE_LINK1"/>
-            <w:bookmarkStart w:id="4" w:name="OLE_LINK2"/>
+            <w:bookmarkStart w:id="2" w:name="OLE_LINK1"/>
+            <w:bookmarkStart w:id="3" w:name="OLE_LINK2"/>
             <w:r>
               <w:rPr>
                 <w:rFonts w:hint="eastAsia"/>
@@ -3238,8 +3233,8 @@
           </w:p>
         </w:tc>
       </w:tr>
+      <w:bookmarkEnd w:id="2"/>
       <w:bookmarkEnd w:id="3"/>
-      <w:bookmarkEnd w:id="4"/>
     </w:tbl>
     <w:p/>
     <w:p>
@@ -4075,16 +4070,16 @@
             <w:pPr>
               <w:jc w:val="center"/>
             </w:pPr>
-            <w:bookmarkStart w:id="5" w:name="OLE_LINK3"/>
-            <w:bookmarkStart w:id="6" w:name="OLE_LINK4"/>
+            <w:bookmarkStart w:id="4" w:name="OLE_LINK3"/>
+            <w:bookmarkStart w:id="5" w:name="OLE_LINK4"/>
             <w:r>
               <w:rPr>
                 <w:rFonts w:hint="eastAsia"/>
               </w:rPr>
               <w:t>序列</w:t>
             </w:r>
+            <w:bookmarkEnd w:id="4"/>
             <w:bookmarkEnd w:id="5"/>
-            <w:bookmarkEnd w:id="6"/>
           </w:p>
         </w:tc>
         <w:tc>
@@ -5224,8 +5219,8 @@
       </w:r>
     </w:p>
     <w:p>
-      <w:bookmarkStart w:id="7" w:name="OLE_LINK5"/>
-      <w:bookmarkStart w:id="8" w:name="OLE_LINK6"/>
+      <w:bookmarkStart w:id="6" w:name="OLE_LINK5"/>
+      <w:bookmarkStart w:id="7" w:name="OLE_LINK6"/>
       <w:r>
         <w:rPr>
           <w:rFonts w:hint="eastAsia"/>
@@ -5545,8 +5540,8 @@
           </w:p>
         </w:tc>
       </w:tr>
+      <w:bookmarkEnd w:id="6"/>
       <w:bookmarkEnd w:id="7"/>
-      <w:bookmarkEnd w:id="8"/>
     </w:tbl>
     <w:p/>
     <w:p>
@@ -6864,16 +6859,16 @@
             <w:pPr>
               <w:jc w:val="center"/>
             </w:pPr>
-            <w:bookmarkStart w:id="9" w:name="OLE_LINK9"/>
-            <w:bookmarkStart w:id="10" w:name="OLE_LINK10"/>
+            <w:bookmarkStart w:id="8" w:name="OLE_LINK9"/>
+            <w:bookmarkStart w:id="9" w:name="OLE_LINK10"/>
             <w:r>
               <w:rPr>
                 <w:rFonts w:hint="eastAsia"/>
               </w:rPr>
               <w:t>NULL</w:t>
             </w:r>
+            <w:bookmarkEnd w:id="8"/>
             <w:bookmarkEnd w:id="9"/>
-            <w:bookmarkEnd w:id="10"/>
           </w:p>
         </w:tc>
         <w:tc>
@@ -8541,8 +8536,8 @@
     </w:tbl>
     <w:p/>
     <w:p>
-      <w:bookmarkStart w:id="11" w:name="OLE_LINK7"/>
-      <w:bookmarkStart w:id="12" w:name="OLE_LINK8"/>
+      <w:bookmarkStart w:id="10" w:name="OLE_LINK7"/>
+      <w:bookmarkStart w:id="11" w:name="OLE_LINK8"/>
       <w:r>
         <w:rPr>
           <w:rFonts w:hint="eastAsia"/>
@@ -8996,8 +8991,8 @@
           </w:p>
         </w:tc>
       </w:tr>
+      <w:bookmarkEnd w:id="10"/>
       <w:bookmarkEnd w:id="11"/>
-      <w:bookmarkEnd w:id="12"/>
     </w:tbl>
     <w:p/>
     <w:p>
@@ -9996,7 +9991,604 @@
       </w:tr>
     </w:tbl>
     <w:p/>
-    <w:p/>
+    <w:p>
+      <w:pPr>
+        <w:pStyle w:val="3"/>
+        <w:rPr>
+          <w:rFonts w:hint="eastAsia"/>
+        </w:rPr>
+      </w:pPr>
+      <w:r>
+        <w:rPr>
+          <w:rFonts w:hint="eastAsia"/>
+        </w:rPr>
+        <w:t>触摸按键触发时间设置</w:t>
+      </w:r>
+    </w:p>
+    <w:p>
+      <w:r>
+        <w:rPr>
+          <w:rFonts w:hint="eastAsia"/>
+        </w:rPr>
+        <w:t>触摸按键触发时间设置</w:t>
+      </w:r>
+      <w:r>
+        <w:rPr>
+          <w:rFonts w:hint="eastAsia"/>
+        </w:rPr>
+        <w:t xml:space="preserve">        </w:t>
+      </w:r>
+      <w:r>
+        <w:rPr>
+          <w:rFonts w:hint="eastAsia"/>
+          <w:b/>
+        </w:rPr>
+        <w:t>指令：</w:t>
+      </w:r>
+      <w:r>
+        <w:rPr>
+          <w:rFonts w:hint="eastAsia"/>
+          <w:b/>
+        </w:rPr>
+        <w:t>0x</w:t>
+      </w:r>
+      <w:r>
+        <w:rPr>
+          <w:rFonts w:hint="eastAsia"/>
+          <w:b/>
+        </w:rPr>
+        <w:t>28</w:t>
+      </w:r>
+    </w:p>
+    <w:tbl>
+      <w:tblPr>
+        <w:tblStyle w:val="a3"/>
+        <w:tblW w:w="9305" w:type="dxa"/>
+        <w:tblLayout w:type="fixed"/>
+        <w:tblLook w:val="04A0" w:firstRow="1" w:lastRow="0" w:firstColumn="1" w:lastColumn="0" w:noHBand="0" w:noVBand="1"/>
+      </w:tblPr>
+      <w:tblGrid>
+        <w:gridCol w:w="1232"/>
+        <w:gridCol w:w="1283"/>
+        <w:gridCol w:w="1077"/>
+        <w:gridCol w:w="1077"/>
+        <w:gridCol w:w="1676"/>
+        <w:gridCol w:w="1717"/>
+        <w:gridCol w:w="1243"/>
+      </w:tblGrid>
+      <w:tr>
+        <w:trPr>
+          <w:trHeight w:val="76"/>
+        </w:trPr>
+        <w:tc>
+          <w:tcPr>
+            <w:tcW w:w="1232" w:type="dxa"/>
+            <w:shd w:val="clear" w:color="auto" w:fill="808080" w:themeFill="background1" w:themeFillShade="80"/>
+          </w:tcPr>
+          <w:p>
+            <w:pPr>
+              <w:jc w:val="center"/>
+            </w:pPr>
+            <w:r>
+              <w:rPr>
+                <w:rFonts w:hint="eastAsia"/>
+              </w:rPr>
+              <w:t>帧头</w:t>
+            </w:r>
+          </w:p>
+        </w:tc>
+        <w:tc>
+          <w:tcPr>
+            <w:tcW w:w="1283" w:type="dxa"/>
+            <w:shd w:val="clear" w:color="auto" w:fill="808080" w:themeFill="background1" w:themeFillShade="80"/>
+          </w:tcPr>
+          <w:p>
+            <w:pPr>
+              <w:jc w:val="center"/>
+            </w:pPr>
+            <w:r>
+              <w:rPr>
+                <w:rFonts w:hint="eastAsia"/>
+              </w:rPr>
+              <w:t>序号</w:t>
+            </w:r>
+          </w:p>
+        </w:tc>
+        <w:tc>
+          <w:tcPr>
+            <w:tcW w:w="1077" w:type="dxa"/>
+            <w:shd w:val="clear" w:color="auto" w:fill="808080" w:themeFill="background1" w:themeFillShade="80"/>
+          </w:tcPr>
+          <w:p>
+            <w:pPr>
+              <w:jc w:val="center"/>
+            </w:pPr>
+            <w:r>
+              <w:rPr>
+                <w:rFonts w:hint="eastAsia"/>
+              </w:rPr>
+              <w:t>长度</w:t>
+            </w:r>
+          </w:p>
+        </w:tc>
+        <w:tc>
+          <w:tcPr>
+            <w:tcW w:w="1077" w:type="dxa"/>
+            <w:shd w:val="clear" w:color="auto" w:fill="808080" w:themeFill="background1" w:themeFillShade="80"/>
+          </w:tcPr>
+          <w:p>
+            <w:pPr>
+              <w:jc w:val="center"/>
+            </w:pPr>
+            <w:r>
+              <w:rPr>
+                <w:rFonts w:hint="eastAsia"/>
+              </w:rPr>
+              <w:t>指令</w:t>
+            </w:r>
+          </w:p>
+        </w:tc>
+        <w:tc>
+          <w:tcPr>
+            <w:tcW w:w="1676" w:type="dxa"/>
+            <w:tcBorders>
+              <w:right w:val="single" w:sz="4" w:space="0" w:color="auto"/>
+            </w:tcBorders>
+            <w:shd w:val="clear" w:color="auto" w:fill="808080" w:themeFill="background1" w:themeFillShade="80"/>
+          </w:tcPr>
+          <w:p>
+            <w:pPr>
+              <w:jc w:val="center"/>
+            </w:pPr>
+            <w:r>
+              <w:t>D</w:t>
+            </w:r>
+            <w:r>
+              <w:rPr>
+                <w:rFonts w:hint="eastAsia"/>
+              </w:rPr>
+              <w:t>ata1</w:t>
+            </w:r>
+          </w:p>
+        </w:tc>
+        <w:tc>
+          <w:tcPr>
+            <w:tcW w:w="1717" w:type="dxa"/>
+            <w:tcBorders>
+              <w:left w:val="single" w:sz="4" w:space="0" w:color="auto"/>
+            </w:tcBorders>
+            <w:shd w:val="clear" w:color="auto" w:fill="808080" w:themeFill="background1" w:themeFillShade="80"/>
+          </w:tcPr>
+          <w:p>
+            <w:pPr>
+              <w:jc w:val="center"/>
+            </w:pPr>
+            <w:r>
+              <w:rPr>
+                <w:rFonts w:hint="eastAsia"/>
+              </w:rPr>
+              <w:t>校验</w:t>
+            </w:r>
+          </w:p>
+        </w:tc>
+        <w:tc>
+          <w:tcPr>
+            <w:tcW w:w="1243" w:type="dxa"/>
+            <w:shd w:val="clear" w:color="auto" w:fill="808080" w:themeFill="background1" w:themeFillShade="80"/>
+          </w:tcPr>
+          <w:p>
+            <w:pPr>
+              <w:jc w:val="center"/>
+            </w:pPr>
+            <w:r>
+              <w:rPr>
+                <w:rFonts w:hint="eastAsia"/>
+              </w:rPr>
+              <w:t>帧尾</w:t>
+            </w:r>
+          </w:p>
+        </w:tc>
+      </w:tr>
+      <w:tr>
+        <w:trPr>
+          <w:trHeight w:val="433"/>
+        </w:trPr>
+        <w:tc>
+          <w:tcPr>
+            <w:tcW w:w="1232" w:type="dxa"/>
+          </w:tcPr>
+          <w:p>
+            <w:pPr>
+              <w:jc w:val="center"/>
+            </w:pPr>
+            <w:r>
+              <w:rPr>
+                <w:rFonts w:hint="eastAsia"/>
+              </w:rPr>
+              <w:t>0xFF</w:t>
+            </w:r>
+          </w:p>
+        </w:tc>
+        <w:tc>
+          <w:tcPr>
+            <w:tcW w:w="1283" w:type="dxa"/>
+          </w:tcPr>
+          <w:p>
+            <w:pPr>
+              <w:jc w:val="center"/>
+            </w:pPr>
+          </w:p>
+        </w:tc>
+        <w:tc>
+          <w:tcPr>
+            <w:tcW w:w="1077" w:type="dxa"/>
+          </w:tcPr>
+          <w:p>
+            <w:pPr>
+              <w:jc w:val="center"/>
+            </w:pPr>
+          </w:p>
+        </w:tc>
+        <w:tc>
+          <w:tcPr>
+            <w:tcW w:w="1077" w:type="dxa"/>
+          </w:tcPr>
+          <w:p>
+            <w:pPr>
+              <w:jc w:val="center"/>
+            </w:pPr>
+            <w:r>
+              <w:rPr>
+                <w:rFonts w:hint="eastAsia"/>
+              </w:rPr>
+              <w:t>0x28</w:t>
+            </w:r>
+          </w:p>
+        </w:tc>
+        <w:tc>
+          <w:tcPr>
+            <w:tcW w:w="1676" w:type="dxa"/>
+            <w:tcBorders>
+              <w:right w:val="single" w:sz="4" w:space="0" w:color="auto"/>
+            </w:tcBorders>
+          </w:tcPr>
+          <w:p>
+            <w:pPr>
+              <w:jc w:val="center"/>
+            </w:pPr>
+            <w:r>
+              <w:rPr>
+                <w:rFonts w:hint="eastAsia"/>
+              </w:rPr>
+              <w:t>触发时间（单位</w:t>
+            </w:r>
+            <w:r>
+              <w:rPr>
+                <w:rFonts w:hint="eastAsia"/>
+              </w:rPr>
+              <w:t>100ms</w:t>
+            </w:r>
+            <w:r>
+              <w:rPr>
+                <w:rFonts w:hint="eastAsia"/>
+              </w:rPr>
+              <w:t>）</w:t>
+            </w:r>
+          </w:p>
+        </w:tc>
+        <w:tc>
+          <w:tcPr>
+            <w:tcW w:w="1717" w:type="dxa"/>
+            <w:tcBorders>
+              <w:left w:val="single" w:sz="4" w:space="0" w:color="auto"/>
+            </w:tcBorders>
+          </w:tcPr>
+          <w:p>
+            <w:pPr>
+              <w:jc w:val="center"/>
+            </w:pPr>
+            <w:r>
+              <w:rPr>
+                <w:rFonts w:hint="eastAsia"/>
+              </w:rPr>
+              <w:t>XOR</w:t>
+            </w:r>
+          </w:p>
+        </w:tc>
+        <w:tc>
+          <w:tcPr>
+            <w:tcW w:w="1243" w:type="dxa"/>
+          </w:tcPr>
+          <w:p>
+            <w:pPr>
+              <w:jc w:val="center"/>
+            </w:pPr>
+            <w:r>
+              <w:rPr>
+                <w:rFonts w:hint="eastAsia"/>
+              </w:rPr>
+              <w:t>0xFE</w:t>
+            </w:r>
+          </w:p>
+        </w:tc>
+      </w:tr>
+    </w:tbl>
+    <w:p>
+      <w:pPr>
+        <w:rPr>
+          <w:rFonts w:hint="eastAsia"/>
+        </w:rPr>
+      </w:pPr>
+      <w:r>
+        <w:rPr>
+          <w:rFonts w:hint="eastAsia"/>
+        </w:rPr>
+        <w:t>返回设置成功</w:t>
+      </w:r>
+    </w:p>
+    <w:tbl>
+      <w:tblPr>
+        <w:tblStyle w:val="a3"/>
+        <w:tblW w:w="9305" w:type="dxa"/>
+        <w:tblLayout w:type="fixed"/>
+        <w:tblLook w:val="04A0" w:firstRow="1" w:lastRow="0" w:firstColumn="1" w:lastColumn="0" w:noHBand="0" w:noVBand="1"/>
+      </w:tblPr>
+      <w:tblGrid>
+        <w:gridCol w:w="1232"/>
+        <w:gridCol w:w="1283"/>
+        <w:gridCol w:w="1077"/>
+        <w:gridCol w:w="1077"/>
+        <w:gridCol w:w="1676"/>
+        <w:gridCol w:w="1717"/>
+        <w:gridCol w:w="1243"/>
+      </w:tblGrid>
+      <w:tr>
+        <w:trPr>
+          <w:trHeight w:val="76"/>
+        </w:trPr>
+        <w:tc>
+          <w:tcPr>
+            <w:tcW w:w="1232" w:type="dxa"/>
+            <w:shd w:val="clear" w:color="auto" w:fill="808080" w:themeFill="background1" w:themeFillShade="80"/>
+          </w:tcPr>
+          <w:p>
+            <w:pPr>
+              <w:jc w:val="center"/>
+            </w:pPr>
+            <w:r>
+              <w:rPr>
+                <w:rFonts w:hint="eastAsia"/>
+              </w:rPr>
+              <w:t>帧头</w:t>
+            </w:r>
+          </w:p>
+        </w:tc>
+        <w:tc>
+          <w:tcPr>
+            <w:tcW w:w="1283" w:type="dxa"/>
+            <w:shd w:val="clear" w:color="auto" w:fill="808080" w:themeFill="background1" w:themeFillShade="80"/>
+          </w:tcPr>
+          <w:p>
+            <w:pPr>
+              <w:jc w:val="center"/>
+            </w:pPr>
+            <w:r>
+              <w:rPr>
+                <w:rFonts w:hint="eastAsia"/>
+              </w:rPr>
+              <w:t>序号</w:t>
+            </w:r>
+          </w:p>
+        </w:tc>
+        <w:tc>
+          <w:tcPr>
+            <w:tcW w:w="1077" w:type="dxa"/>
+            <w:shd w:val="clear" w:color="auto" w:fill="808080" w:themeFill="background1" w:themeFillShade="80"/>
+          </w:tcPr>
+          <w:p>
+            <w:pPr>
+              <w:jc w:val="center"/>
+            </w:pPr>
+            <w:r>
+              <w:rPr>
+                <w:rFonts w:hint="eastAsia"/>
+              </w:rPr>
+              <w:t>长度</w:t>
+            </w:r>
+          </w:p>
+        </w:tc>
+        <w:tc>
+          <w:tcPr>
+            <w:tcW w:w="1077" w:type="dxa"/>
+            <w:shd w:val="clear" w:color="auto" w:fill="808080" w:themeFill="background1" w:themeFillShade="80"/>
+          </w:tcPr>
+          <w:p>
+            <w:pPr>
+              <w:jc w:val="center"/>
+            </w:pPr>
+            <w:r>
+              <w:rPr>
+                <w:rFonts w:hint="eastAsia"/>
+              </w:rPr>
+              <w:t>指令</w:t>
+            </w:r>
+          </w:p>
+        </w:tc>
+        <w:tc>
+          <w:tcPr>
+            <w:tcW w:w="1676" w:type="dxa"/>
+            <w:tcBorders>
+              <w:right w:val="single" w:sz="4" w:space="0" w:color="auto"/>
+            </w:tcBorders>
+            <w:shd w:val="clear" w:color="auto" w:fill="808080" w:themeFill="background1" w:themeFillShade="80"/>
+          </w:tcPr>
+          <w:p>
+            <w:pPr>
+              <w:jc w:val="center"/>
+            </w:pPr>
+            <w:r>
+              <w:t>D</w:t>
+            </w:r>
+            <w:r>
+              <w:rPr>
+                <w:rFonts w:hint="eastAsia"/>
+              </w:rPr>
+              <w:t>ata1</w:t>
+            </w:r>
+          </w:p>
+        </w:tc>
+        <w:tc>
+          <w:tcPr>
+            <w:tcW w:w="1717" w:type="dxa"/>
+            <w:tcBorders>
+              <w:left w:val="single" w:sz="4" w:space="0" w:color="auto"/>
+            </w:tcBorders>
+            <w:shd w:val="clear" w:color="auto" w:fill="808080" w:themeFill="background1" w:themeFillShade="80"/>
+          </w:tcPr>
+          <w:p>
+            <w:pPr>
+              <w:jc w:val="center"/>
+            </w:pPr>
+            <w:r>
+              <w:rPr>
+                <w:rFonts w:hint="eastAsia"/>
+              </w:rPr>
+              <w:t>校验</w:t>
+            </w:r>
+          </w:p>
+        </w:tc>
+        <w:tc>
+          <w:tcPr>
+            <w:tcW w:w="1243" w:type="dxa"/>
+            <w:shd w:val="clear" w:color="auto" w:fill="808080" w:themeFill="background1" w:themeFillShade="80"/>
+          </w:tcPr>
+          <w:p>
+            <w:pPr>
+              <w:jc w:val="center"/>
+            </w:pPr>
+            <w:r>
+              <w:rPr>
+                <w:rFonts w:hint="eastAsia"/>
+              </w:rPr>
+              <w:t>帧尾</w:t>
+            </w:r>
+          </w:p>
+        </w:tc>
+      </w:tr>
+      <w:tr>
+        <w:trPr>
+          <w:trHeight w:val="433"/>
+        </w:trPr>
+        <w:tc>
+          <w:tcPr>
+            <w:tcW w:w="1232" w:type="dxa"/>
+          </w:tcPr>
+          <w:p>
+            <w:pPr>
+              <w:jc w:val="center"/>
+            </w:pPr>
+            <w:r>
+              <w:rPr>
+                <w:rFonts w:hint="eastAsia"/>
+              </w:rPr>
+              <w:t>0xFF</w:t>
+            </w:r>
+          </w:p>
+        </w:tc>
+        <w:tc>
+          <w:tcPr>
+            <w:tcW w:w="1283" w:type="dxa"/>
+          </w:tcPr>
+          <w:p>
+            <w:pPr>
+              <w:jc w:val="center"/>
+            </w:pPr>
+          </w:p>
+        </w:tc>
+        <w:tc>
+          <w:tcPr>
+            <w:tcW w:w="1077" w:type="dxa"/>
+          </w:tcPr>
+          <w:p>
+            <w:pPr>
+              <w:jc w:val="center"/>
+            </w:pPr>
+          </w:p>
+        </w:tc>
+        <w:tc>
+          <w:tcPr>
+            <w:tcW w:w="1077" w:type="dxa"/>
+          </w:tcPr>
+          <w:p>
+            <w:pPr>
+              <w:jc w:val="center"/>
+            </w:pPr>
+            <w:r>
+              <w:rPr>
+                <w:rFonts w:hint="eastAsia"/>
+              </w:rPr>
+              <w:t>0x28</w:t>
+            </w:r>
+          </w:p>
+        </w:tc>
+        <w:tc>
+          <w:tcPr>
+            <w:tcW w:w="1676" w:type="dxa"/>
+            <w:tcBorders>
+              <w:right w:val="single" w:sz="4" w:space="0" w:color="auto"/>
+            </w:tcBorders>
+          </w:tcPr>
+          <w:p>
+            <w:pPr>
+              <w:jc w:val="center"/>
+            </w:pPr>
+            <w:r>
+              <w:rPr>
+                <w:rFonts w:hint="eastAsia"/>
+              </w:rPr>
+              <w:t>true</w:t>
+            </w:r>
+          </w:p>
+        </w:tc>
+        <w:tc>
+          <w:tcPr>
+            <w:tcW w:w="1717" w:type="dxa"/>
+            <w:tcBorders>
+              <w:left w:val="single" w:sz="4" w:space="0" w:color="auto"/>
+            </w:tcBorders>
+          </w:tcPr>
+          <w:p>
+            <w:pPr>
+              <w:jc w:val="center"/>
+            </w:pPr>
+            <w:r>
+              <w:rPr>
+                <w:rFonts w:hint="eastAsia"/>
+              </w:rPr>
+              <w:t>XOR</w:t>
+            </w:r>
+          </w:p>
+        </w:tc>
+        <w:tc>
+          <w:tcPr>
+            <w:tcW w:w="1243" w:type="dxa"/>
+          </w:tcPr>
+          <w:p>
+            <w:pPr>
+              <w:jc w:val="center"/>
+            </w:pPr>
+            <w:r>
+              <w:rPr>
+                <w:rFonts w:hint="eastAsia"/>
+              </w:rPr>
+              <w:t>0xFE</w:t>
+            </w:r>
+          </w:p>
+        </w:tc>
+        <w:bookmarkStart w:id="12" w:name="_GoBack"/>
+        <w:bookmarkEnd w:id="12"/>
+      </w:tr>
+    </w:tbl>
     <w:p/>
     <w:p>
       <w:pPr>
@@ -12035,7 +12627,7 @@
 </file>
 
 <file path=word/endnotes.xml><?xml version="1.0" encoding="utf-8"?>
-<w:endnotes xmlns:wpc="http://schemas.microsoft.com/office/word/2010/wordprocessingCanvas" xmlns:cx="http://schemas.microsoft.com/office/drawing/2014/chartex" xmlns:cx1="http://schemas.microsoft.com/office/drawing/2015/9/8/chartex" xmlns:cx2="http://schemas.microsoft.com/office/drawing/2015/10/21/chartex" xmlns:cx3="http://schemas.microsoft.com/office/drawing/2016/5/9/chartex" xmlns:cx4="http://schemas.microsoft.com/office/drawing/2016/5/10/chartex" xmlns:cx5="http://schemas.microsoft.com/office/drawing/2016/5/11/chartex" xmlns:cx6="http://schemas.microsoft.com/office/drawing/2016/5/12/chartex" xmlns:cx7="http://schemas.microsoft.com/office/drawing/2016/5/13/chartex" xmlns:cx8="http://schemas.microsoft.com/office/drawing/2016/5/14/chartex" xmlns:mc="http://schemas.openxmlformats.org/markup-compatibility/2006" xmlns:aink="http://schemas.microsoft.com/office/drawing/2016/ink" xmlns:am3d="http://schemas.microsoft.com/office/drawing/2017/model3d" xmlns:o="urn:schemas-microsoft-com:office:office" xmlns:r="http://schemas.openxmlformats.org/officeDocument/2006/relationships" xmlns:m="http://schemas.openxmlformats.org/officeDocument/2006/math" xmlns:v="urn:schemas-microsoft-com:vml" xmlns:wp14="http://schemas.microsoft.com/office/word/2010/wordprocessingDrawing" xmlns:wp="http://schemas.openxmlformats.org/drawingml/2006/wordprocessingDrawing" xmlns:w10="urn:schemas-microsoft-com:office:word" xmlns:w="http://schemas.openxmlformats.org/wordprocessingml/2006/main" xmlns:w14="http://schemas.microsoft.com/office/word/2010/wordml" xmlns:w15="http://schemas.microsoft.com/office/word/2012/wordml" xmlns:w16cid="http://schemas.microsoft.com/office/word/2016/wordml/cid" xmlns:w16se="http://schemas.microsoft.com/office/word/2015/wordml/symex" xmlns:wpg="http://schemas.microsoft.com/office/word/2010/wordprocessingGroup" xmlns:wpi="http://schemas.microsoft.com/office/word/2010/wordprocessingInk" xmlns:wne="http://schemas.microsoft.com/office/word/2006/wordml" xmlns:wps="http://schemas.microsoft.com/office/word/2010/wordprocessingShape" mc:Ignorable="w14 w15 w16se w16cid wp14">
+<w:endnotes xmlns:wpc="http://schemas.microsoft.com/office/word/2010/wordprocessingCanvas" xmlns:cx="http://schemas.microsoft.com/office/drawing/2014/chartex" xmlns:cx1="http://schemas.microsoft.com/office/drawing/2015/9/8/chartex" xmlns:mc="http://schemas.openxmlformats.org/markup-compatibility/2006" xmlns:o="urn:schemas-microsoft-com:office:office" xmlns:r="http://schemas.openxmlformats.org/officeDocument/2006/relationships" xmlns:m="http://schemas.openxmlformats.org/officeDocument/2006/math" xmlns:v="urn:schemas-microsoft-com:vml" xmlns:wp14="http://schemas.microsoft.com/office/word/2010/wordprocessingDrawing" xmlns:wp="http://schemas.openxmlformats.org/drawingml/2006/wordprocessingDrawing" xmlns:w10="urn:schemas-microsoft-com:office:word" xmlns:w="http://schemas.openxmlformats.org/wordprocessingml/2006/main" xmlns:w14="http://schemas.microsoft.com/office/word/2010/wordml" xmlns:w15="http://schemas.microsoft.com/office/word/2012/wordml" xmlns:w16se="http://schemas.microsoft.com/office/word/2015/wordml/symex" xmlns:wpg="http://schemas.microsoft.com/office/word/2010/wordprocessingGroup" xmlns:wpi="http://schemas.microsoft.com/office/word/2010/wordprocessingInk" xmlns:wne="http://schemas.microsoft.com/office/word/2006/wordml" xmlns:wps="http://schemas.microsoft.com/office/word/2010/wordprocessingShape" mc:Ignorable="w14 w15 w16se wp14">
   <w:endnote w:type="separator" w:id="-1">
     <w:p>
       <w:r>
@@ -12054,7 +12646,7 @@
 </file>
 
 <file path=word/footnotes.xml><?xml version="1.0" encoding="utf-8"?>
-<w:footnotes xmlns:wpc="http://schemas.microsoft.com/office/word/2010/wordprocessingCanvas" xmlns:cx="http://schemas.microsoft.com/office/drawing/2014/chartex" xmlns:cx1="http://schemas.microsoft.com/office/drawing/2015/9/8/chartex" xmlns:cx2="http://schemas.microsoft.com/office/drawing/2015/10/21/chartex" xmlns:cx3="http://schemas.microsoft.com/office/drawing/2016/5/9/chartex" xmlns:cx4="http://schemas.microsoft.com/office/drawing/2016/5/10/chartex" xmlns:cx5="http://schemas.microsoft.com/office/drawing/2016/5/11/chartex" xmlns:cx6="http://schemas.microsoft.com/office/drawing/2016/5/12/chartex" xmlns:cx7="http://schemas.microsoft.com/office/drawing/2016/5/13/chartex" xmlns:cx8="http://schemas.microsoft.com/office/drawing/2016/5/14/chartex" xmlns:mc="http://schemas.openxmlformats.org/markup-compatibility/2006" xmlns:aink="http://schemas.microsoft.com/office/drawing/2016/ink" xmlns:am3d="http://schemas.microsoft.com/office/drawing/2017/model3d" xmlns:o="urn:schemas-microsoft-com:office:office" xmlns:r="http://schemas.openxmlformats.org/officeDocument/2006/relationships" xmlns:m="http://schemas.openxmlformats.org/officeDocument/2006/math" xmlns:v="urn:schemas-microsoft-com:vml" xmlns:wp14="http://schemas.microsoft.com/office/word/2010/wordprocessingDrawing" xmlns:wp="http://schemas.openxmlformats.org/drawingml/2006/wordprocessingDrawing" xmlns:w10="urn:schemas-microsoft-com:office:word" xmlns:w="http://schemas.openxmlformats.org/wordprocessingml/2006/main" xmlns:w14="http://schemas.microsoft.com/office/word/2010/wordml" xmlns:w15="http://schemas.microsoft.com/office/word/2012/wordml" xmlns:w16cid="http://schemas.microsoft.com/office/word/2016/wordml/cid" xmlns:w16se="http://schemas.microsoft.com/office/word/2015/wordml/symex" xmlns:wpg="http://schemas.microsoft.com/office/word/2010/wordprocessingGroup" xmlns:wpi="http://schemas.microsoft.com/office/word/2010/wordprocessingInk" xmlns:wne="http://schemas.microsoft.com/office/word/2006/wordml" xmlns:wps="http://schemas.microsoft.com/office/word/2010/wordprocessingShape" mc:Ignorable="w14 w15 w16se w16cid wp14">
+<w:footnotes xmlns:wpc="http://schemas.microsoft.com/office/word/2010/wordprocessingCanvas" xmlns:cx="http://schemas.microsoft.com/office/drawing/2014/chartex" xmlns:cx1="http://schemas.microsoft.com/office/drawing/2015/9/8/chartex" xmlns:mc="http://schemas.openxmlformats.org/markup-compatibility/2006" xmlns:o="urn:schemas-microsoft-com:office:office" xmlns:r="http://schemas.openxmlformats.org/officeDocument/2006/relationships" xmlns:m="http://schemas.openxmlformats.org/officeDocument/2006/math" xmlns:v="urn:schemas-microsoft-com:vml" xmlns:wp14="http://schemas.microsoft.com/office/word/2010/wordprocessingDrawing" xmlns:wp="http://schemas.openxmlformats.org/drawingml/2006/wordprocessingDrawing" xmlns:w10="urn:schemas-microsoft-com:office:word" xmlns:w="http://schemas.openxmlformats.org/wordprocessingml/2006/main" xmlns:w14="http://schemas.microsoft.com/office/word/2010/wordml" xmlns:w15="http://schemas.microsoft.com/office/word/2012/wordml" xmlns:w16se="http://schemas.microsoft.com/office/word/2015/wordml/symex" xmlns:wpg="http://schemas.microsoft.com/office/word/2010/wordprocessingGroup" xmlns:wpi="http://schemas.microsoft.com/office/word/2010/wordprocessingInk" xmlns:wne="http://schemas.microsoft.com/office/word/2006/wordml" xmlns:wps="http://schemas.microsoft.com/office/word/2010/wordprocessingShape" mc:Ignorable="w14 w15 w16se wp14">
   <w:footnote w:type="separator" w:id="-1">
     <w:p>
       <w:r>
@@ -12073,7 +12665,7 @@
 </file>
 
 <file path=word/numbering.xml><?xml version="1.0" encoding="utf-8"?>
-<w:numbering xmlns:wpc="http://schemas.microsoft.com/office/word/2010/wordprocessingCanvas" xmlns:cx="http://schemas.microsoft.com/office/drawing/2014/chartex" xmlns:cx1="http://schemas.microsoft.com/office/drawing/2015/9/8/chartex" xmlns:cx2="http://schemas.microsoft.com/office/drawing/2015/10/21/chartex" xmlns:cx3="http://schemas.microsoft.com/office/drawing/2016/5/9/chartex" xmlns:cx4="http://schemas.microsoft.com/office/drawing/2016/5/10/chartex" xmlns:cx5="http://schemas.microsoft.com/office/drawing/2016/5/11/chartex" xmlns:cx6="http://schemas.microsoft.com/office/drawing/2016/5/12/chartex" xmlns:cx7="http://schemas.microsoft.com/office/drawing/2016/5/13/chartex" xmlns:cx8="http://schemas.microsoft.com/office/drawing/2016/5/14/chartex" xmlns:mc="http://schemas.openxmlformats.org/markup-compatibility/2006" xmlns:aink="http://schemas.microsoft.com/office/drawing/2016/ink" xmlns:am3d="http://schemas.microsoft.com/office/drawing/2017/model3d" xmlns:o="urn:schemas-microsoft-com:office:office" xmlns:r="http://schemas.openxmlformats.org/officeDocument/2006/relationships" xmlns:m="http://schemas.openxmlformats.org/officeDocument/2006/math" xmlns:v="urn:schemas-microsoft-com:vml" xmlns:wp14="http://schemas.microsoft.com/office/word/2010/wordprocessingDrawing" xmlns:wp="http://schemas.openxmlformats.org/drawingml/2006/wordprocessingDrawing" xmlns:w10="urn:schemas-microsoft-com:office:word" xmlns:w="http://schemas.openxmlformats.org/wordprocessingml/2006/main" xmlns:w14="http://schemas.microsoft.com/office/word/2010/wordml" xmlns:w15="http://schemas.microsoft.com/office/word/2012/wordml" xmlns:w16cid="http://schemas.microsoft.com/office/word/2016/wordml/cid" xmlns:w16se="http://schemas.microsoft.com/office/word/2015/wordml/symex" xmlns:wpg="http://schemas.microsoft.com/office/word/2010/wordprocessingGroup" xmlns:wpi="http://schemas.microsoft.com/office/word/2010/wordprocessingInk" xmlns:wne="http://schemas.microsoft.com/office/word/2006/wordml" xmlns:wps="http://schemas.microsoft.com/office/word/2010/wordprocessingShape" mc:Ignorable="w14 w15 w16se w16cid wp14">
+<w:numbering xmlns:wpc="http://schemas.microsoft.com/office/word/2010/wordprocessingCanvas" xmlns:cx="http://schemas.microsoft.com/office/drawing/2014/chartex" xmlns:cx1="http://schemas.microsoft.com/office/drawing/2015/9/8/chartex" xmlns:mc="http://schemas.openxmlformats.org/markup-compatibility/2006" xmlns:o="urn:schemas-microsoft-com:office:office" xmlns:r="http://schemas.openxmlformats.org/officeDocument/2006/relationships" xmlns:m="http://schemas.openxmlformats.org/officeDocument/2006/math" xmlns:v="urn:schemas-microsoft-com:vml" xmlns:wp14="http://schemas.microsoft.com/office/word/2010/wordprocessingDrawing" xmlns:wp="http://schemas.openxmlformats.org/drawingml/2006/wordprocessingDrawing" xmlns:w10="urn:schemas-microsoft-com:office:word" xmlns:w="http://schemas.openxmlformats.org/wordprocessingml/2006/main" xmlns:w14="http://schemas.microsoft.com/office/word/2010/wordml" xmlns:w15="http://schemas.microsoft.com/office/word/2012/wordml" xmlns:w16se="http://schemas.microsoft.com/office/word/2015/wordml/symex" xmlns:wpg="http://schemas.microsoft.com/office/word/2010/wordprocessingGroup" xmlns:wpi="http://schemas.microsoft.com/office/word/2010/wordprocessingInk" xmlns:wne="http://schemas.microsoft.com/office/word/2006/wordml" xmlns:wps="http://schemas.microsoft.com/office/word/2010/wordprocessingShape" mc:Ignorable="w14 w15 w16se wp14">
   <w:abstractNum w:abstractNumId="0" w15:restartNumberingAfterBreak="0">
     <w:nsid w:val="12A859B3"/>
     <w:multiLevelType w:val="multilevel"/>
@@ -12384,7 +12976,7 @@
 </file>
 
 <file path=word/styles.xml><?xml version="1.0" encoding="utf-8"?>
-<w:styles xmlns:mc="http://schemas.openxmlformats.org/markup-compatibility/2006" xmlns:r="http://schemas.openxmlformats.org/officeDocument/2006/relationships" xmlns:w="http://schemas.openxmlformats.org/wordprocessingml/2006/main" xmlns:w14="http://schemas.microsoft.com/office/word/2010/wordml" xmlns:w15="http://schemas.microsoft.com/office/word/2012/wordml" xmlns:w16cid="http://schemas.microsoft.com/office/word/2016/wordml/cid" xmlns:w16se="http://schemas.microsoft.com/office/word/2015/wordml/symex" mc:Ignorable="w14 w15 w16se w16cid">
+<w:styles xmlns:mc="http://schemas.openxmlformats.org/markup-compatibility/2006" xmlns:r="http://schemas.openxmlformats.org/officeDocument/2006/relationships" xmlns:w="http://schemas.openxmlformats.org/wordprocessingml/2006/main" xmlns:w14="http://schemas.microsoft.com/office/word/2010/wordml" xmlns:w15="http://schemas.microsoft.com/office/word/2012/wordml" xmlns:w16se="http://schemas.microsoft.com/office/word/2015/wordml/symex" mc:Ignorable="w14 w15 w16se">
   <w:docDefaults>
     <w:rPrDefault>
       <w:rPr>
@@ -12397,7 +12989,7 @@
     </w:rPrDefault>
     <w:pPrDefault/>
   </w:docDefaults>
-  <w:latentStyles w:defLockedState="0" w:defUIPriority="99" w:defSemiHidden="0" w:defUnhideWhenUsed="0" w:defQFormat="0" w:count="375">
+  <w:latentStyles w:defLockedState="0" w:defUIPriority="99" w:defSemiHidden="0" w:defUnhideWhenUsed="0" w:defQFormat="0" w:count="371">
     <w:lsdException w:name="Normal" w:uiPriority="0" w:qFormat="1"/>
     <w:lsdException w:name="heading 1" w:uiPriority="9" w:qFormat="1"/>
     <w:lsdException w:name="heading 2" w:semiHidden="1" w:uiPriority="9" w:unhideWhenUsed="1" w:qFormat="1"/>
@@ -12503,6 +13095,7 @@
     <w:lsdException w:name="HTML Sample" w:semiHidden="1" w:unhideWhenUsed="1"/>
     <w:lsdException w:name="HTML Typewriter" w:semiHidden="1" w:unhideWhenUsed="1"/>
     <w:lsdException w:name="HTML Variable" w:semiHidden="1" w:unhideWhenUsed="1"/>
+    <w:lsdException w:name="Normal Table" w:semiHidden="1" w:unhideWhenUsed="1"/>
     <w:lsdException w:name="annotation subject" w:semiHidden="1" w:unhideWhenUsed="1"/>
     <w:lsdException w:name="No List" w:semiHidden="1" w:unhideWhenUsed="1"/>
     <w:lsdException w:name="Outline List 1" w:semiHidden="1" w:unhideWhenUsed="1"/>
@@ -12546,8 +13139,10 @@
     <w:lsdException w:name="Table Elegant" w:semiHidden="1" w:unhideWhenUsed="1"/>
     <w:lsdException w:name="Table Professional" w:semiHidden="1" w:unhideWhenUsed="1"/>
     <w:lsdException w:name="Table Subtle 1" w:semiHidden="1" w:unhideWhenUsed="1"/>
+    <w:lsdException w:name="Table Subtle 2" w:semiHidden="1" w:unhideWhenUsed="1"/>
     <w:lsdException w:name="Table Web 1" w:semiHidden="1" w:unhideWhenUsed="1"/>
     <w:lsdException w:name="Table Web 2" w:semiHidden="1" w:unhideWhenUsed="1"/>
+    <w:lsdException w:name="Table Web 3" w:semiHidden="1" w:unhideWhenUsed="1"/>
     <w:lsdException w:name="Balloon Text" w:semiHidden="1" w:unhideWhenUsed="1"/>
     <w:lsdException w:name="Table Grid" w:uiPriority="39"/>
     <w:lsdException w:name="Table Theme" w:semiHidden="1" w:unhideWhenUsed="1"/>
@@ -12766,10 +13361,6 @@
     <w:lsdException w:name="List Table 5 Dark Accent 6" w:uiPriority="50"/>
     <w:lsdException w:name="List Table 6 Colorful Accent 6" w:uiPriority="51"/>
     <w:lsdException w:name="List Table 7 Colorful Accent 6" w:uiPriority="52"/>
-    <w:lsdException w:name="Mention" w:semiHidden="1" w:unhideWhenUsed="1"/>
-    <w:lsdException w:name="Smart Hyperlink" w:semiHidden="1" w:unhideWhenUsed="1"/>
-    <w:lsdException w:name="Hashtag" w:semiHidden="1" w:unhideWhenUsed="1"/>
-    <w:lsdException w:name="Unresolved Mention" w:semiHidden="1" w:unhideWhenUsed="1"/>
   </w:latentStyles>
   <w:style w:type="paragraph" w:default="1" w:styleId="a">
     <w:name w:val="Normal"/>

</xml_diff>